<commit_message>
adds rubric and colab run of model
adds rubric
</commit_message>
<xml_diff>
--- a/week-11-transformation/nb/JG-W111-Rubric.docx
+++ b/week-11-transformation/nb/JG-W111-Rubric.docx
@@ -251,21 +251,285 @@
                 <w:color w:val="000000" w:themeColor="text1"/>
               </w:rPr>
             </w:pPr>
-          </w:p>
-          <w:p>
-            <w:pPr>
-              <w:spacing w:before="100" w:beforeAutospacing="1" w:after="100" w:afterAutospacing="1"/>
-              <w:rPr>
-                <w:rFonts w:ascii="Arial" w:eastAsia="Times New Roman" w:hAnsi="Arial" w:cs="Arial"/>
-                <w:color w:val="000000" w:themeColor="text1"/>
-              </w:rPr>
-            </w:pPr>
-            <w:r>
-              <w:rPr>
-                <w:rFonts w:ascii="Arial" w:eastAsia="Times New Roman" w:hAnsi="Arial" w:cs="Arial"/>
-                <w:color w:val="000000" w:themeColor="text1"/>
-              </w:rPr>
-              <w:t>.</w:t>
+            <w:r>
+              <w:rPr>
+                <w:rFonts w:ascii="Arial" w:eastAsia="Times New Roman" w:hAnsi="Arial" w:cs="Arial"/>
+                <w:color w:val="000000" w:themeColor="text1"/>
+              </w:rPr>
+              <w:t>Self-attention</w:t>
+            </w:r>
+            <w:r>
+              <w:rPr>
+                <w:rFonts w:ascii="Arial" w:eastAsia="Times New Roman" w:hAnsi="Arial" w:cs="Arial"/>
+                <w:color w:val="000000" w:themeColor="text1"/>
+              </w:rPr>
+              <w:t xml:space="preserve"> </w:t>
+            </w:r>
+            <w:r>
+              <w:rPr>
+                <w:rFonts w:ascii="Arial" w:eastAsia="Times New Roman" w:hAnsi="Arial" w:cs="Arial"/>
+                <w:color w:val="000000" w:themeColor="text1"/>
+              </w:rPr>
+              <w:t xml:space="preserve">is a way of computing the relevance (weights) </w:t>
+            </w:r>
+            <w:r>
+              <w:rPr>
+                <w:rFonts w:ascii="Arial" w:eastAsia="Times New Roman" w:hAnsi="Arial" w:cs="Arial"/>
+                <w:color w:val="000000" w:themeColor="text1"/>
+              </w:rPr>
+              <w:t>of the other</w:t>
+            </w:r>
+            <w:r>
+              <w:rPr>
+                <w:rFonts w:ascii="Arial" w:eastAsia="Times New Roman" w:hAnsi="Arial" w:cs="Arial"/>
+                <w:color w:val="000000" w:themeColor="text1"/>
+              </w:rPr>
+              <w:t xml:space="preserve"> words in a sentence with respect to </w:t>
+            </w:r>
+            <w:r>
+              <w:rPr>
+                <w:rFonts w:ascii="Arial" w:eastAsia="Times New Roman" w:hAnsi="Arial" w:cs="Arial"/>
+                <w:color w:val="000000" w:themeColor="text1"/>
+              </w:rPr>
+              <w:t>a particular</w:t>
+            </w:r>
+            <w:r>
+              <w:rPr>
+                <w:rFonts w:ascii="Arial" w:eastAsia="Times New Roman" w:hAnsi="Arial" w:cs="Arial"/>
+                <w:color w:val="000000" w:themeColor="text1"/>
+              </w:rPr>
+              <w:t xml:space="preserve"> wor</w:t>
+            </w:r>
+            <w:r>
+              <w:rPr>
+                <w:rFonts w:ascii="Arial" w:eastAsia="Times New Roman" w:hAnsi="Arial" w:cs="Arial"/>
+                <w:color w:val="000000" w:themeColor="text1"/>
+              </w:rPr>
+              <w:t>d</w:t>
+            </w:r>
+            <w:r>
+              <w:rPr>
+                <w:rFonts w:ascii="Arial" w:eastAsia="Times New Roman" w:hAnsi="Arial" w:cs="Arial"/>
+                <w:color w:val="000000" w:themeColor="text1"/>
+              </w:rPr>
+              <w:t xml:space="preserve"> in the sentence.  </w:t>
+            </w:r>
+            <w:r>
+              <w:rPr>
+                <w:rFonts w:ascii="Arial" w:eastAsia="Times New Roman" w:hAnsi="Arial" w:cs="Arial"/>
+                <w:color w:val="000000" w:themeColor="text1"/>
+              </w:rPr>
+              <w:t xml:space="preserve">And to do this for all words in the sentence.  </w:t>
+            </w:r>
+            <w:r>
+              <w:rPr>
+                <w:rFonts w:ascii="Arial" w:eastAsia="Times New Roman" w:hAnsi="Arial" w:cs="Arial"/>
+                <w:color w:val="000000" w:themeColor="text1"/>
+              </w:rPr>
+              <w:t xml:space="preserve">Words </w:t>
+            </w:r>
+            <w:r>
+              <w:rPr>
+                <w:rFonts w:ascii="Arial" w:eastAsia="Times New Roman" w:hAnsi="Arial" w:cs="Arial"/>
+                <w:color w:val="000000" w:themeColor="text1"/>
+              </w:rPr>
+              <w:t>more relevant</w:t>
+            </w:r>
+            <w:r>
+              <w:rPr>
+                <w:rFonts w:ascii="Arial" w:eastAsia="Times New Roman" w:hAnsi="Arial" w:cs="Arial"/>
+                <w:color w:val="000000" w:themeColor="text1"/>
+              </w:rPr>
+              <w:t xml:space="preserve"> to the word we are </w:t>
+            </w:r>
+            <w:r>
+              <w:rPr>
+                <w:rFonts w:ascii="Arial" w:eastAsia="Times New Roman" w:hAnsi="Arial" w:cs="Arial"/>
+                <w:color w:val="000000" w:themeColor="text1"/>
+              </w:rPr>
+              <w:t>analyzing</w:t>
+            </w:r>
+            <w:r>
+              <w:rPr>
+                <w:rFonts w:ascii="Arial" w:eastAsia="Times New Roman" w:hAnsi="Arial" w:cs="Arial"/>
+                <w:color w:val="000000" w:themeColor="text1"/>
+              </w:rPr>
+              <w:t xml:space="preserve"> will have larger </w:t>
+            </w:r>
+            <w:r>
+              <w:rPr>
+                <w:rFonts w:ascii="Arial" w:eastAsia="Times New Roman" w:hAnsi="Arial" w:cs="Arial"/>
+                <w:color w:val="000000" w:themeColor="text1"/>
+              </w:rPr>
+              <w:t>scores</w:t>
+            </w:r>
+            <w:r>
+              <w:rPr>
+                <w:rFonts w:ascii="Arial" w:eastAsia="Times New Roman" w:hAnsi="Arial" w:cs="Arial"/>
+                <w:color w:val="000000" w:themeColor="text1"/>
+              </w:rPr>
+              <w:t xml:space="preserve"> than ‘farther away’ words. </w:t>
+            </w:r>
+            <w:r>
+              <w:rPr>
+                <w:rFonts w:ascii="Arial" w:eastAsia="Times New Roman" w:hAnsi="Arial" w:cs="Arial"/>
+                <w:color w:val="000000" w:themeColor="text1"/>
+              </w:rPr>
+              <w:t xml:space="preserve"> </w:t>
+            </w:r>
+          </w:p>
+          <w:p>
+            <w:pPr>
+              <w:textAlignment w:val="center"/>
+              <w:rPr>
+                <w:rFonts w:ascii="Arial" w:eastAsia="Times New Roman" w:hAnsi="Arial" w:cs="Arial"/>
+                <w:color w:val="000000" w:themeColor="text1"/>
+              </w:rPr>
+            </w:pPr>
+          </w:p>
+          <w:p>
+            <w:pPr>
+              <w:textAlignment w:val="center"/>
+              <w:rPr>
+                <w:rFonts w:ascii="Arial" w:eastAsia="Times New Roman" w:hAnsi="Arial" w:cs="Arial"/>
+                <w:color w:val="000000" w:themeColor="text1"/>
+              </w:rPr>
+            </w:pPr>
+            <w:r>
+              <w:rPr>
+                <w:rFonts w:ascii="Arial" w:eastAsia="Times New Roman" w:hAnsi="Arial" w:cs="Arial"/>
+                <w:color w:val="000000" w:themeColor="text1"/>
+              </w:rPr>
+              <w:t xml:space="preserve">This score is calculated by performing a dot product between </w:t>
+            </w:r>
+            <w:r>
+              <w:rPr>
+                <w:rFonts w:ascii="Arial" w:eastAsia="Times New Roman" w:hAnsi="Arial" w:cs="Arial"/>
+                <w:color w:val="000000" w:themeColor="text1"/>
+              </w:rPr>
+              <w:t xml:space="preserve">query and key vectors, normalizing this value, using a </w:t>
+            </w:r>
+            <w:proofErr w:type="spellStart"/>
+            <w:r>
+              <w:rPr>
+                <w:rFonts w:ascii="Arial" w:eastAsia="Times New Roman" w:hAnsi="Arial" w:cs="Arial"/>
+                <w:color w:val="000000" w:themeColor="text1"/>
+              </w:rPr>
+              <w:t>softmax</w:t>
+            </w:r>
+            <w:proofErr w:type="spellEnd"/>
+            <w:r>
+              <w:rPr>
+                <w:rFonts w:ascii="Arial" w:eastAsia="Times New Roman" w:hAnsi="Arial" w:cs="Arial"/>
+                <w:color w:val="000000" w:themeColor="text1"/>
+              </w:rPr>
+              <w:t xml:space="preserve"> function and finally multiplying this by a third, value, vector.  These three vectors (q, </w:t>
+            </w:r>
+            <w:proofErr w:type="gramStart"/>
+            <w:r>
+              <w:rPr>
+                <w:rFonts w:ascii="Arial" w:eastAsia="Times New Roman" w:hAnsi="Arial" w:cs="Arial"/>
+                <w:color w:val="000000" w:themeColor="text1"/>
+              </w:rPr>
+              <w:t>k</w:t>
+            </w:r>
+            <w:proofErr w:type="gramEnd"/>
+            <w:r>
+              <w:rPr>
+                <w:rFonts w:ascii="Arial" w:eastAsia="Times New Roman" w:hAnsi="Arial" w:cs="Arial"/>
+                <w:color w:val="000000" w:themeColor="text1"/>
+              </w:rPr>
+              <w:t xml:space="preserve"> and v) are calculated by multiplying the word embeddings by three matrices (Q, K, and V) that will be trained during the training process.</w:t>
+            </w:r>
+          </w:p>
+          <w:p>
+            <w:pPr>
+              <w:textAlignment w:val="center"/>
+              <w:rPr>
+                <w:rFonts w:ascii="Arial" w:eastAsia="Times New Roman" w:hAnsi="Arial" w:cs="Arial"/>
+                <w:color w:val="000000" w:themeColor="text1"/>
+              </w:rPr>
+            </w:pPr>
+          </w:p>
+          <w:p>
+            <w:pPr>
+              <w:textAlignment w:val="center"/>
+              <w:rPr>
+                <w:rFonts w:ascii="Arial" w:eastAsia="Times New Roman" w:hAnsi="Arial" w:cs="Arial"/>
+                <w:color w:val="000000" w:themeColor="text1"/>
+              </w:rPr>
+            </w:pPr>
+            <w:r>
+              <w:rPr>
+                <w:rFonts w:ascii="Arial" w:eastAsia="Times New Roman" w:hAnsi="Arial" w:cs="Arial"/>
+                <w:color w:val="000000" w:themeColor="text1"/>
+              </w:rPr>
+              <w:t>The transformer architecture includes several self-attention unit</w:t>
+            </w:r>
+            <w:r>
+              <w:rPr>
+                <w:rFonts w:ascii="Arial" w:eastAsia="Times New Roman" w:hAnsi="Arial" w:cs="Arial"/>
+                <w:color w:val="000000" w:themeColor="text1"/>
+              </w:rPr>
+              <w:t>s</w:t>
+            </w:r>
+            <w:r>
+              <w:rPr>
+                <w:rFonts w:ascii="Arial" w:eastAsia="Times New Roman" w:hAnsi="Arial" w:cs="Arial"/>
+                <w:color w:val="000000" w:themeColor="text1"/>
+              </w:rPr>
+              <w:t xml:space="preserve"> that </w:t>
+            </w:r>
+            <w:r>
+              <w:rPr>
+                <w:rFonts w:ascii="Arial" w:eastAsia="Times New Roman" w:hAnsi="Arial" w:cs="Arial"/>
+                <w:color w:val="000000" w:themeColor="text1"/>
+              </w:rPr>
+              <w:t xml:space="preserve">that </w:t>
+            </w:r>
+            <w:r>
+              <w:rPr>
+                <w:rFonts w:ascii="Arial" w:eastAsia="Times New Roman" w:hAnsi="Arial" w:cs="Arial"/>
+                <w:color w:val="000000" w:themeColor="text1"/>
+              </w:rPr>
+              <w:t>work in parallel, and this</w:t>
+            </w:r>
+            <w:r>
+              <w:rPr>
+                <w:rFonts w:ascii="Arial" w:eastAsia="Times New Roman" w:hAnsi="Arial" w:cs="Arial"/>
+                <w:color w:val="000000" w:themeColor="text1"/>
+              </w:rPr>
+              <w:t xml:space="preserve"> ‘layer’</w:t>
+            </w:r>
+            <w:r>
+              <w:rPr>
+                <w:rFonts w:ascii="Arial" w:eastAsia="Times New Roman" w:hAnsi="Arial" w:cs="Arial"/>
+                <w:color w:val="000000" w:themeColor="text1"/>
+              </w:rPr>
+              <w:t xml:space="preserve"> is called a multi head attention.   </w:t>
+            </w:r>
+            <w:r>
+              <w:rPr>
+                <w:rFonts w:ascii="Arial" w:eastAsia="Times New Roman" w:hAnsi="Arial" w:cs="Arial"/>
+                <w:color w:val="000000" w:themeColor="text1"/>
+              </w:rPr>
+              <w:t>In this way we improve the performance of the attention layer by providing more attention representations (all trainable matrices are randomly initialized).  The results of all heads are ‘</w:t>
+            </w:r>
+            <w:proofErr w:type="gramStart"/>
+            <w:r>
+              <w:rPr>
+                <w:rFonts w:ascii="Arial" w:eastAsia="Times New Roman" w:hAnsi="Arial" w:cs="Arial"/>
+                <w:color w:val="000000" w:themeColor="text1"/>
+              </w:rPr>
+              <w:t>condense</w:t>
+            </w:r>
+            <w:proofErr w:type="gramEnd"/>
+            <w:r>
+              <w:rPr>
+                <w:rFonts w:ascii="Arial" w:eastAsia="Times New Roman" w:hAnsi="Arial" w:cs="Arial"/>
+                <w:color w:val="000000" w:themeColor="text1"/>
+              </w:rPr>
+              <w:t>’ into a single result (to be fed to the decoder) though another trainable matrix.</w:t>
             </w:r>
           </w:p>
         </w:tc>
@@ -355,20 +619,96 @@
                 <w:rFonts w:ascii="Arial" w:eastAsia="Times New Roman" w:hAnsi="Arial" w:cs="Arial"/>
               </w:rPr>
             </w:pPr>
-          </w:p>
-          <w:p>
-            <w:pPr>
-              <w:textAlignment w:val="center"/>
-              <w:rPr>
-                <w:rFonts w:ascii="Arial" w:eastAsia="Times New Roman" w:hAnsi="Arial" w:cs="Arial"/>
-              </w:rPr>
-            </w:pPr>
+            <w:r>
+              <w:rPr>
+                <w:rFonts w:ascii="Arial" w:eastAsia="Times New Roman" w:hAnsi="Arial" w:cs="Arial"/>
+              </w:rPr>
+              <w:t xml:space="preserve">Since ‘position matters’ (the order of the words) to understand the meaning of sentences, it is important to include </w:t>
+            </w:r>
+            <w:r>
+              <w:rPr>
+                <w:rFonts w:ascii="Arial" w:eastAsia="Times New Roman" w:hAnsi="Arial" w:cs="Arial"/>
+              </w:rPr>
+              <w:t xml:space="preserve">some </w:t>
+            </w:r>
+            <w:r>
+              <w:rPr>
+                <w:rFonts w:ascii="Arial" w:eastAsia="Times New Roman" w:hAnsi="Arial" w:cs="Arial"/>
+              </w:rPr>
+              <w:t xml:space="preserve">position information in the vector encoding the word (or token).  The architecture of the encoder adds a vector </w:t>
+            </w:r>
+            <w:r>
+              <w:rPr>
+                <w:rFonts w:ascii="Arial" w:eastAsia="Times New Roman" w:hAnsi="Arial" w:cs="Arial"/>
+              </w:rPr>
+              <w:t>with the positional encoding of the word</w:t>
+            </w:r>
+            <w:r>
+              <w:rPr>
+                <w:rFonts w:ascii="Arial" w:eastAsia="Times New Roman" w:hAnsi="Arial" w:cs="Arial"/>
+              </w:rPr>
+              <w:t xml:space="preserve"> to </w:t>
+            </w:r>
+            <w:r>
+              <w:rPr>
+                <w:rFonts w:ascii="Arial" w:eastAsia="Times New Roman" w:hAnsi="Arial" w:cs="Arial"/>
+              </w:rPr>
+              <w:t xml:space="preserve">the </w:t>
+            </w:r>
+            <w:r>
+              <w:rPr>
+                <w:rFonts w:ascii="Arial" w:eastAsia="Times New Roman" w:hAnsi="Arial" w:cs="Arial"/>
+              </w:rPr>
+              <w:t xml:space="preserve">vector with the </w:t>
+            </w:r>
+            <w:r>
+              <w:rPr>
+                <w:rFonts w:ascii="Arial" w:eastAsia="Times New Roman" w:hAnsi="Arial" w:cs="Arial"/>
+              </w:rPr>
+              <w:t>word embeddings</w:t>
+            </w:r>
             <w:r>
               <w:rPr>
                 <w:rFonts w:ascii="Arial" w:eastAsia="Times New Roman" w:hAnsi="Arial" w:cs="Arial"/>
               </w:rPr>
               <w:t>.</w:t>
             </w:r>
+            <w:r>
+              <w:rPr>
+                <w:rFonts w:ascii="Arial" w:eastAsia="Times New Roman" w:hAnsi="Arial" w:cs="Arial"/>
+              </w:rPr>
+              <w:t xml:space="preserve">  </w:t>
+            </w:r>
+          </w:p>
+          <w:p>
+            <w:pPr>
+              <w:textAlignment w:val="center"/>
+              <w:rPr>
+                <w:rFonts w:ascii="Arial" w:eastAsia="Times New Roman" w:hAnsi="Arial" w:cs="Arial"/>
+              </w:rPr>
+            </w:pPr>
+          </w:p>
+          <w:p>
+            <w:pPr>
+              <w:textAlignment w:val="center"/>
+              <w:rPr>
+                <w:rFonts w:ascii="Arial" w:eastAsia="Times New Roman" w:hAnsi="Arial" w:cs="Arial"/>
+              </w:rPr>
+            </w:pPr>
+            <w:r>
+              <w:rPr>
+                <w:rFonts w:ascii="Arial" w:eastAsia="Times New Roman" w:hAnsi="Arial" w:cs="Arial"/>
+              </w:rPr>
+              <w:t>The positional encoding technique used in transformers allows to feed information about distances between different words in sentences of different lengths with the same distance metric across all sentences.</w:t>
+            </w:r>
+          </w:p>
+          <w:p>
+            <w:pPr>
+              <w:textAlignment w:val="center"/>
+              <w:rPr>
+                <w:rFonts w:ascii="Arial" w:eastAsia="Times New Roman" w:hAnsi="Arial" w:cs="Arial"/>
+              </w:rPr>
+            </w:pPr>
           </w:p>
         </w:tc>
       </w:tr>
@@ -474,6 +814,200 @@
               <w:textAlignment w:val="center"/>
               <w:rPr>
                 <w:rFonts w:ascii="Arial" w:eastAsia="Times New Roman" w:hAnsi="Arial" w:cs="Arial"/>
+                <w:color w:val="000000" w:themeColor="text1"/>
+              </w:rPr>
+            </w:pPr>
+            <w:r>
+              <w:rPr>
+                <w:rFonts w:ascii="Arial" w:eastAsia="Times New Roman" w:hAnsi="Arial" w:cs="Arial"/>
+                <w:color w:val="000000" w:themeColor="text1"/>
+              </w:rPr>
+              <w:t>When we train a</w:t>
+            </w:r>
+            <w:r>
+              <w:rPr>
+                <w:rFonts w:ascii="Arial" w:eastAsia="Times New Roman" w:hAnsi="Arial" w:cs="Arial"/>
+                <w:color w:val="000000" w:themeColor="text1"/>
+              </w:rPr>
+              <w:t>n ML</w:t>
+            </w:r>
+            <w:r>
+              <w:rPr>
+                <w:rFonts w:ascii="Arial" w:eastAsia="Times New Roman" w:hAnsi="Arial" w:cs="Arial"/>
+                <w:color w:val="000000" w:themeColor="text1"/>
+              </w:rPr>
+              <w:t xml:space="preserve"> model with some training data, the model may over fit its parameters to the training data provided.  This can be detected by ‘testing’ the model with validation data not seen by the model during the previous </w:t>
+            </w:r>
+            <w:r>
+              <w:rPr>
+                <w:rFonts w:ascii="Arial" w:eastAsia="Times New Roman" w:hAnsi="Arial" w:cs="Arial"/>
+                <w:color w:val="000000" w:themeColor="text1"/>
+              </w:rPr>
+              <w:t>training iteration</w:t>
+            </w:r>
+            <w:r>
+              <w:rPr>
+                <w:rFonts w:ascii="Arial" w:eastAsia="Times New Roman" w:hAnsi="Arial" w:cs="Arial"/>
+                <w:color w:val="000000" w:themeColor="text1"/>
+              </w:rPr>
+              <w:t>.</w:t>
+            </w:r>
+            <w:r>
+              <w:rPr>
+                <w:rFonts w:ascii="Arial" w:eastAsia="Times New Roman" w:hAnsi="Arial" w:cs="Arial"/>
+                <w:color w:val="000000" w:themeColor="text1"/>
+              </w:rPr>
+              <w:t xml:space="preserve"> </w:t>
+            </w:r>
+            <w:r>
+              <w:rPr>
+                <w:rFonts w:ascii="Arial" w:eastAsia="Times New Roman" w:hAnsi="Arial" w:cs="Arial"/>
+                <w:color w:val="000000" w:themeColor="text1"/>
+              </w:rPr>
+              <w:t xml:space="preserve"> If the </w:t>
+            </w:r>
+            <w:r>
+              <w:rPr>
+                <w:rFonts w:ascii="Arial" w:eastAsia="Times New Roman" w:hAnsi="Arial" w:cs="Arial"/>
+                <w:color w:val="000000" w:themeColor="text1"/>
+              </w:rPr>
+              <w:lastRenderedPageBreak/>
+              <w:t xml:space="preserve">model is overfitting, the validation loss will </w:t>
+            </w:r>
+            <w:r>
+              <w:rPr>
+                <w:rFonts w:ascii="Arial" w:eastAsia="Times New Roman" w:hAnsi="Arial" w:cs="Arial"/>
+                <w:color w:val="000000" w:themeColor="text1"/>
+              </w:rPr>
+              <w:t xml:space="preserve">not improve and will become </w:t>
+            </w:r>
+            <w:r>
+              <w:rPr>
+                <w:rFonts w:ascii="Arial" w:eastAsia="Times New Roman" w:hAnsi="Arial" w:cs="Arial"/>
+                <w:color w:val="000000" w:themeColor="text1"/>
+              </w:rPr>
+              <w:t xml:space="preserve">significantly </w:t>
+            </w:r>
+            <w:r>
+              <w:rPr>
+                <w:rFonts w:ascii="Arial" w:eastAsia="Times New Roman" w:hAnsi="Arial" w:cs="Arial"/>
+                <w:color w:val="000000" w:themeColor="text1"/>
+              </w:rPr>
+              <w:t xml:space="preserve">larger than the training loss.  </w:t>
+            </w:r>
+            <w:r>
+              <w:rPr>
+                <w:rFonts w:ascii="Arial" w:eastAsia="Times New Roman" w:hAnsi="Arial" w:cs="Arial"/>
+                <w:color w:val="000000" w:themeColor="text1"/>
+              </w:rPr>
+              <w:t xml:space="preserve">Overfitting becomes evident as the </w:t>
+            </w:r>
+            <w:r>
+              <w:rPr>
+                <w:rFonts w:ascii="Arial" w:eastAsia="Times New Roman" w:hAnsi="Arial" w:cs="Arial"/>
+                <w:color w:val="000000" w:themeColor="text1"/>
+              </w:rPr>
+              <w:t xml:space="preserve">validation loss </w:t>
+            </w:r>
+            <w:r>
+              <w:rPr>
+                <w:rFonts w:ascii="Arial" w:eastAsia="Times New Roman" w:hAnsi="Arial" w:cs="Arial"/>
+                <w:color w:val="000000" w:themeColor="text1"/>
+              </w:rPr>
+              <w:t>stop improving over the training</w:t>
+            </w:r>
+            <w:r>
+              <w:rPr>
+                <w:rFonts w:ascii="Arial" w:eastAsia="Times New Roman" w:hAnsi="Arial" w:cs="Arial"/>
+                <w:color w:val="000000" w:themeColor="text1"/>
+              </w:rPr>
+              <w:t xml:space="preserve"> iterations</w:t>
+            </w:r>
+            <w:r>
+              <w:rPr>
+                <w:rFonts w:ascii="Arial" w:eastAsia="Times New Roman" w:hAnsi="Arial" w:cs="Arial"/>
+                <w:color w:val="000000" w:themeColor="text1"/>
+              </w:rPr>
+              <w:t xml:space="preserve"> (while the </w:t>
+            </w:r>
+            <w:r>
+              <w:rPr>
+                <w:rFonts w:ascii="Arial" w:eastAsia="Times New Roman" w:hAnsi="Arial" w:cs="Arial"/>
+                <w:color w:val="000000" w:themeColor="text1"/>
+              </w:rPr>
+              <w:t>training loss</w:t>
+            </w:r>
+            <w:r>
+              <w:rPr>
+                <w:rFonts w:ascii="Arial" w:eastAsia="Times New Roman" w:hAnsi="Arial" w:cs="Arial"/>
+                <w:color w:val="000000" w:themeColor="text1"/>
+              </w:rPr>
+              <w:t xml:space="preserve"> continue</w:t>
+            </w:r>
+            <w:r>
+              <w:rPr>
+                <w:rFonts w:ascii="Arial" w:eastAsia="Times New Roman" w:hAnsi="Arial" w:cs="Arial"/>
+                <w:color w:val="000000" w:themeColor="text1"/>
+              </w:rPr>
+              <w:t>s</w:t>
+            </w:r>
+            <w:r>
+              <w:rPr>
+                <w:rFonts w:ascii="Arial" w:eastAsia="Times New Roman" w:hAnsi="Arial" w:cs="Arial"/>
+                <w:color w:val="000000" w:themeColor="text1"/>
+              </w:rPr>
+              <w:t xml:space="preserve"> to improve)</w:t>
+            </w:r>
+            <w:r>
+              <w:rPr>
+                <w:rFonts w:ascii="Arial" w:eastAsia="Times New Roman" w:hAnsi="Arial" w:cs="Arial"/>
+                <w:color w:val="000000" w:themeColor="text1"/>
+              </w:rPr>
+              <w:t xml:space="preserve">.  The idea </w:t>
+            </w:r>
+            <w:r>
+              <w:rPr>
+                <w:rFonts w:ascii="Arial" w:eastAsia="Times New Roman" w:hAnsi="Arial" w:cs="Arial"/>
+                <w:color w:val="000000" w:themeColor="text1"/>
+              </w:rPr>
+              <w:t xml:space="preserve">of early stopping </w:t>
+            </w:r>
+            <w:r>
+              <w:rPr>
+                <w:rFonts w:ascii="Arial" w:eastAsia="Times New Roman" w:hAnsi="Arial" w:cs="Arial"/>
+                <w:color w:val="000000" w:themeColor="text1"/>
+              </w:rPr>
+              <w:t>is to stop training the model when the model starts to overfit</w:t>
+            </w:r>
+            <w:r>
+              <w:rPr>
+                <w:rFonts w:ascii="Arial" w:eastAsia="Times New Roman" w:hAnsi="Arial" w:cs="Arial"/>
+                <w:color w:val="000000" w:themeColor="text1"/>
+              </w:rPr>
+              <w:t xml:space="preserve"> as described above</w:t>
+            </w:r>
+            <w:r>
+              <w:rPr>
+                <w:rFonts w:ascii="Arial" w:eastAsia="Times New Roman" w:hAnsi="Arial" w:cs="Arial"/>
+                <w:color w:val="000000" w:themeColor="text1"/>
+              </w:rPr>
+              <w:t>, instead of waiting until the training loss stops decreasing (or changes less than a certain value).  The early stopped model will be able to generalize and make reasonable predictions with previously unseen data.</w:t>
+            </w:r>
+          </w:p>
+          <w:p>
+            <w:pPr>
+              <w:textAlignment w:val="center"/>
+              <w:rPr>
+                <w:rFonts w:ascii="Arial" w:eastAsia="Times New Roman" w:hAnsi="Arial" w:cs="Arial"/>
+                <w:color w:val="000000" w:themeColor="text1"/>
+              </w:rPr>
+            </w:pPr>
+          </w:p>
+          <w:p>
+            <w:pPr>
+              <w:textAlignment w:val="center"/>
+              <w:rPr>
+                <w:rFonts w:ascii="Arial" w:eastAsia="Times New Roman" w:hAnsi="Arial" w:cs="Arial"/>
                 <w:b/>
                 <w:bCs/>
               </w:rPr>
@@ -526,6 +1060,7 @@
                 <w:bCs/>
                 <w:color w:val="000000" w:themeColor="text1"/>
               </w:rPr>
+              <w:lastRenderedPageBreak/>
               <w:t>Interview Readiness</w:t>
             </w:r>
           </w:p>
@@ -554,8 +1089,116 @@
               <w:textAlignment w:val="center"/>
               <w:rPr>
                 <w:rFonts w:ascii="Arial" w:eastAsia="Times New Roman" w:hAnsi="Arial" w:cs="Arial"/>
-                <w:b/>
-                <w:bCs/>
+                <w:color w:val="000000" w:themeColor="text1"/>
+              </w:rPr>
+            </w:pPr>
+          </w:p>
+          <w:p>
+            <w:pPr>
+              <w:textAlignment w:val="center"/>
+              <w:rPr>
+                <w:rFonts w:ascii="Arial" w:eastAsia="Times New Roman" w:hAnsi="Arial" w:cs="Arial"/>
+                <w:color w:val="000000" w:themeColor="text1"/>
+              </w:rPr>
+            </w:pPr>
+            <w:r>
+              <w:rPr>
+                <w:rFonts w:ascii="Arial" w:eastAsia="Times New Roman" w:hAnsi="Arial" w:cs="Arial"/>
+                <w:color w:val="000000" w:themeColor="text1"/>
+              </w:rPr>
+              <w:t xml:space="preserve">A transformer is a model architecture that performs NLP task with higher accuracy than </w:t>
+            </w:r>
+            <w:r>
+              <w:rPr>
+                <w:rFonts w:ascii="Arial" w:eastAsia="Times New Roman" w:hAnsi="Arial" w:cs="Arial"/>
+                <w:color w:val="000000" w:themeColor="text1"/>
+              </w:rPr>
+              <w:t xml:space="preserve">other NLP </w:t>
+            </w:r>
+            <w:r>
+              <w:rPr>
+                <w:rFonts w:ascii="Arial" w:eastAsia="Times New Roman" w:hAnsi="Arial" w:cs="Arial"/>
+                <w:color w:val="000000" w:themeColor="text1"/>
+              </w:rPr>
+              <w:t xml:space="preserve">models and with a fraction of the computational resources </w:t>
+            </w:r>
+            <w:r>
+              <w:rPr>
+                <w:rFonts w:ascii="Arial" w:eastAsia="Times New Roman" w:hAnsi="Arial" w:cs="Arial"/>
+                <w:color w:val="000000" w:themeColor="text1"/>
+              </w:rPr>
+              <w:t>that they require</w:t>
+            </w:r>
+            <w:r>
+              <w:rPr>
+                <w:rFonts w:ascii="Arial" w:eastAsia="Times New Roman" w:hAnsi="Arial" w:cs="Arial"/>
+                <w:color w:val="000000" w:themeColor="text1"/>
+              </w:rPr>
+              <w:t>.</w:t>
+            </w:r>
+          </w:p>
+          <w:p>
+            <w:pPr>
+              <w:textAlignment w:val="center"/>
+              <w:rPr>
+                <w:rFonts w:ascii="Arial" w:eastAsia="Times New Roman" w:hAnsi="Arial" w:cs="Arial"/>
+                <w:color w:val="000000" w:themeColor="text1"/>
+              </w:rPr>
+            </w:pPr>
+          </w:p>
+          <w:p>
+            <w:pPr>
+              <w:textAlignment w:val="center"/>
+              <w:rPr>
+                <w:rFonts w:ascii="Arial" w:eastAsia="Times New Roman" w:hAnsi="Arial" w:cs="Arial"/>
+                <w:color w:val="000000" w:themeColor="text1"/>
+              </w:rPr>
+            </w:pPr>
+            <w:r>
+              <w:rPr>
+                <w:rFonts w:ascii="Arial" w:eastAsia="Times New Roman" w:hAnsi="Arial" w:cs="Arial"/>
+                <w:color w:val="000000" w:themeColor="text1"/>
+              </w:rPr>
+              <w:t xml:space="preserve">The transformer can process whole sentences at a time, instead of </w:t>
+            </w:r>
+            <w:r>
+              <w:rPr>
+                <w:rFonts w:ascii="Arial" w:eastAsia="Times New Roman" w:hAnsi="Arial" w:cs="Arial"/>
+                <w:color w:val="000000" w:themeColor="text1"/>
+              </w:rPr>
+              <w:t>single words, by processing all words in a sentence in parallel.  The also transformer incorporates layers with multi head attention blocks that obtain information about the relevance and interaction of all words in every sentence.</w:t>
+            </w:r>
+          </w:p>
+          <w:p>
+            <w:pPr>
+              <w:textAlignment w:val="center"/>
+              <w:rPr>
+                <w:rFonts w:ascii="Arial" w:eastAsia="Times New Roman" w:hAnsi="Arial" w:cs="Arial"/>
+                <w:color w:val="000000" w:themeColor="text1"/>
+              </w:rPr>
+            </w:pPr>
+          </w:p>
+          <w:p>
+            <w:pPr>
+              <w:textAlignment w:val="center"/>
+              <w:rPr>
+                <w:rFonts w:ascii="Arial" w:eastAsia="Times New Roman" w:hAnsi="Arial" w:cs="Arial"/>
+                <w:color w:val="000000" w:themeColor="text1"/>
+              </w:rPr>
+            </w:pPr>
+            <w:r>
+              <w:rPr>
+                <w:rFonts w:ascii="Arial" w:eastAsia="Times New Roman" w:hAnsi="Arial" w:cs="Arial"/>
+                <w:color w:val="000000" w:themeColor="text1"/>
+              </w:rPr>
+              <w:t>A typical transformer is composed of a encoder block and a decoder block, or either encoder blocks or decoder blocks.</w:t>
+            </w:r>
+          </w:p>
+          <w:p>
+            <w:pPr>
+              <w:textAlignment w:val="center"/>
+              <w:rPr>
+                <w:rFonts w:ascii="Arial" w:eastAsia="Times New Roman" w:hAnsi="Arial" w:cs="Arial"/>
                 <w:color w:val="000000" w:themeColor="text1"/>
               </w:rPr>
             </w:pPr>

</xml_diff>